<commit_message>
PostView2: Changed web format options.
git-svn-id: https://gforge.sci.utah.edu/svn/MRLProjects/PostView2@10196 b505bdfe-9d5c-0410-8600-697d5fc8e487
</commit_message>
<xml_diff>
--- a/Documentation/PostView_2.1.docx
+++ b/Documentation/PostView_2.1.docx
@@ -208,7 +208,7 @@
           <w:i/>
           <w:noProof/>
         </w:rPr>
-        <w:t>November 27, 2017</w:t>
+        <w:t>January 9, 2018</w:t>
       </w:r>
       <w:r>
         <w:rPr>
@@ -238,7 +238,6 @@
       </w:r>
       <w:bookmarkStart w:id="18" w:name="_Toc498951487"/>
       <w:r>
-        <w:lastRenderedPageBreak/>
         <w:t>TABLE OF CONTENTS</w:t>
       </w:r>
       <w:bookmarkEnd w:id="10"/>
@@ -3536,7 +3535,6 @@
         </w:rPr>
       </w:pPr>
       <w:r>
-        <w:lastRenderedPageBreak/>
         <w:fldChar w:fldCharType="end"/>
       </w:r>
       <w:bookmarkStart w:id="22" w:name="_Toc251253256"/>
@@ -3581,7 +3579,6 @@
         <w:rPr>
           <w:noProof/>
         </w:rPr>
-        <w:lastRenderedPageBreak/>
         <w:t>Getting Started</w:t>
       </w:r>
       <w:bookmarkEnd w:id="28"/>
@@ -4113,7 +4110,6 @@
       <w:bookmarkEnd w:id="62"/>
       <w:bookmarkEnd w:id="63"/>
       <w:r>
-        <w:lastRenderedPageBreak/>
         <w:t>A Quick Tour</w:t>
       </w:r>
       <w:bookmarkEnd w:id="64"/>
@@ -4573,27 +4569,14 @@
       <w:r>
         <w:t xml:space="preserve">Figure </w:t>
       </w:r>
-      <w:r>
-        <w:fldChar w:fldCharType="begin"/>
-      </w:r>
-      <w:r>
-        <w:instrText xml:space="preserve"> SEQ Figure \* ARABIC </w:instrText>
-      </w:r>
-      <w:r>
-        <w:fldChar w:fldCharType="separate"/>
-      </w:r>
-      <w:r>
-        <w:rPr>
-          <w:noProof/>
-        </w:rPr>
-        <w:t>1</w:t>
-      </w:r>
-      <w:r>
-        <w:rPr>
-          <w:noProof/>
-        </w:rPr>
-        <w:fldChar w:fldCharType="end"/>
-      </w:r>
+      <w:fldSimple w:instr=" SEQ Figure \* ARABIC ">
+        <w:r>
+          <w:rPr>
+            <w:noProof/>
+          </w:rPr>
+          <w:t>1</w:t>
+        </w:r>
+      </w:fldSimple>
       <w:r>
         <w:rPr>
           <w:noProof/>
@@ -4617,7 +4600,6 @@
       <w:bookmarkStart w:id="172" w:name="_Toc251253191"/>
       <w:bookmarkStart w:id="173" w:name="_Toc498951494"/>
       <w:r>
-        <w:lastRenderedPageBreak/>
         <w:t>Navigating the Model Viewer</w:t>
       </w:r>
       <w:bookmarkEnd w:id="171"/>
@@ -4981,7 +4963,6 @@
       <w:bookmarkStart w:id="175" w:name="_Toc251253192"/>
       <w:bookmarkStart w:id="176" w:name="_Toc498951495"/>
       <w:r>
-        <w:lastRenderedPageBreak/>
         <w:t>The Graphics View</w:t>
       </w:r>
       <w:bookmarkEnd w:id="174"/>
@@ -5285,7 +5266,6 @@
         <w:rPr>
           <w:noProof/>
         </w:rPr>
-        <w:lastRenderedPageBreak/>
         <w:drawing>
           <wp:inline distT="0" distB="0" distL="0" distR="0" wp14:anchorId="37C0A01E" wp14:editId="296432DE">
             <wp:extent cx="4101152" cy="3157033"/>
@@ -5442,7 +5422,6 @@
       <w:bookmarkStart w:id="190" w:name="_Ref482781687"/>
       <w:bookmarkStart w:id="191" w:name="_Toc498951498"/>
       <w:r>
-        <w:lastRenderedPageBreak/>
         <w:t xml:space="preserve">The </w:t>
       </w:r>
       <w:r>
@@ -5925,7 +5904,6 @@
         <w:rPr>
           <w:i/>
         </w:rPr>
-        <w:lastRenderedPageBreak/>
         <w:t>State Manager</w:t>
       </w:r>
       <w:r>
@@ -6794,7 +6772,6 @@
         <w:rPr>
           <w:i/>
         </w:rPr>
-        <w:lastRenderedPageBreak/>
         <w:t>Hide Unselected</w:t>
       </w:r>
       <w:r>
@@ -7874,7 +7851,6 @@
         <w:rPr>
           <w:i/>
         </w:rPr>
-        <w:lastRenderedPageBreak/>
         <w:t>Right</w:t>
       </w:r>
       <w:r>
@@ -8881,7 +8857,7 @@
     <w:p>
       <w:r>
         <w:pict>
-          <v:shape id="Picture 66" o:spid="_x0000_i1025" type="#_x0000_t75" style="width:19pt;height:17.65pt;visibility:visible;mso-wrap-style:square">
+          <v:shape id="Picture 66" o:spid="_x0000_i1025" type="#_x0000_t75" style="width:18.75pt;height:18pt;visibility:visible;mso-wrap-style:square">
             <v:imagedata r:id="rId22" o:title=""/>
           </v:shape>
         </w:pict>
@@ -9218,9 +9194,8 @@
     </w:p>
     <w:p>
       <w:r>
-        <w:lastRenderedPageBreak/>
         <w:pict>
-          <v:shape id="Picture 74" o:spid="_x0000_i1026" type="#_x0000_t75" style="width:18.1pt;height:16.8pt;visibility:visible;mso-wrap-style:square">
+          <v:shape id="Picture 74" o:spid="_x0000_i1026" type="#_x0000_t75" style="width:18pt;height:16.5pt;visibility:visible;mso-wrap-style:square">
             <v:imagedata r:id="rId28" o:title=""/>
           </v:shape>
         </w:pict>
@@ -10045,7 +10020,6 @@
         <w:rPr>
           <w:noProof/>
         </w:rPr>
-        <w:lastRenderedPageBreak/>
         <w:drawing>
           <wp:inline distT="0" distB="0" distL="0" distR="0">
             <wp:extent cx="411480" cy="346710"/>
@@ -10408,7 +10382,6 @@
       <w:bookmarkStart w:id="235" w:name="_Toc251253199"/>
       <w:bookmarkStart w:id="236" w:name="_Toc498951505"/>
       <w:r>
-        <w:lastRenderedPageBreak/>
         <w:t>The Graphics View</w:t>
       </w:r>
       <w:bookmarkEnd w:id="234"/>
@@ -11273,7 +11246,6 @@
               <w:rPr>
                 <w:i/>
               </w:rPr>
-              <w:lastRenderedPageBreak/>
               <w:t>%</w:t>
             </w:r>
             <w:r>
@@ -11314,27 +11286,14 @@
       <w:r>
         <w:t xml:space="preserve">Table </w:t>
       </w:r>
-      <w:r>
-        <w:fldChar w:fldCharType="begin"/>
-      </w:r>
-      <w:r>
-        <w:instrText xml:space="preserve"> SEQ Table \* ARABIC </w:instrText>
-      </w:r>
-      <w:r>
-        <w:fldChar w:fldCharType="separate"/>
-      </w:r>
-      <w:r>
-        <w:rPr>
-          <w:noProof/>
-        </w:rPr>
-        <w:t>1</w:t>
-      </w:r>
-      <w:r>
-        <w:rPr>
-          <w:noProof/>
-        </w:rPr>
-        <w:fldChar w:fldCharType="end"/>
-      </w:r>
+      <w:fldSimple w:instr=" SEQ Table \* ARABIC ">
+        <w:r>
+          <w:rPr>
+            <w:noProof/>
+          </w:rPr>
+          <w:t>1</w:t>
+        </w:r>
+      </w:fldSimple>
       <w:r>
         <w:t>. Text box keywords</w:t>
       </w:r>
@@ -11712,11 +11671,7 @@
         <w:t xml:space="preserve">capture </w:t>
       </w:r>
       <w:r>
-        <w:t xml:space="preserve">frame so that it covers the desired area of </w:t>
-      </w:r>
-      <w:r>
-        <w:lastRenderedPageBreak/>
-        <w:t xml:space="preserve">the GV that will be captured. Next, select the </w:t>
+        <w:t xml:space="preserve">frame so that it covers the desired area of the GV that will be captured. Next, select the </w:t>
       </w:r>
       <w:r>
         <w:rPr>
@@ -12563,7 +12518,6 @@
         <w:rPr>
           <w:i/>
         </w:rPr>
-        <w:lastRenderedPageBreak/>
         <w:t>Animation Bias –</w:t>
       </w:r>
       <w:r>
@@ -12866,7 +12820,6 @@
         </w:numPr>
       </w:pPr>
       <w:r>
-        <w:lastRenderedPageBreak/>
         <w:t>Basic Camera control</w:t>
       </w:r>
     </w:p>
@@ -13097,27 +13050,14 @@
       <w:r>
         <w:t xml:space="preserve">Table </w:t>
       </w:r>
-      <w:r>
-        <w:fldChar w:fldCharType="begin"/>
-      </w:r>
-      <w:r>
-        <w:instrText xml:space="preserve"> SEQ Table \* ARABIC </w:instrText>
-      </w:r>
-      <w:r>
-        <w:fldChar w:fldCharType="separate"/>
-      </w:r>
-      <w:r>
-        <w:rPr>
-          <w:noProof/>
-        </w:rPr>
-        <w:t>2</w:t>
-      </w:r>
-      <w:r>
-        <w:rPr>
-          <w:noProof/>
-        </w:rPr>
-        <w:fldChar w:fldCharType="end"/>
-      </w:r>
+      <w:fldSimple w:instr=" SEQ Table \* ARABIC ">
+        <w:r>
+          <w:rPr>
+            <w:noProof/>
+          </w:rPr>
+          <w:t>2</w:t>
+        </w:r>
+      </w:fldSimple>
       <w:r>
         <w:t>. Mouse and keyboard shortcuts to control view.</w:t>
       </w:r>
@@ -13285,7 +13225,6 @@
       <w:bookmarkStart w:id="251" w:name="_Toc251253204"/>
       <w:bookmarkStart w:id="252" w:name="_Toc498951511"/>
       <w:r>
-        <w:lastRenderedPageBreak/>
         <w:t xml:space="preserve">The </w:t>
       </w:r>
       <w:r>
@@ -13648,11 +13587,7 @@
         <w:t>name field</w:t>
       </w:r>
       <w:r>
-        <w:t xml:space="preserve">, can be used to activate the selected item in the Graphics View. What this precisely means will depend on the particular item, but in general this means </w:t>
-      </w:r>
-      <w:r>
-        <w:lastRenderedPageBreak/>
-        <w:t xml:space="preserve">that if enabled, the item will be displayed in the Graphics View, and if </w:t>
+        <w:t xml:space="preserve">, can be used to activate the selected item in the Graphics View. What this precisely means will depend on the particular item, but in general this means that if enabled, the item will be displayed in the Graphics View, and if </w:t>
       </w:r>
       <w:r>
         <w:t>disabled</w:t>
@@ -14060,7 +13995,6 @@
         <w:rPr>
           <w:i/>
         </w:rPr>
-        <w:lastRenderedPageBreak/>
         <w:t>Cast Shadows</w:t>
       </w:r>
       <w:r>
@@ -14449,7 +14383,6 @@
         <w:rPr>
           <w:noProof/>
         </w:rPr>
-        <w:lastRenderedPageBreak/>
         <mc:AlternateContent>
           <mc:Choice Requires="wpg">
             <w:drawing>
@@ -14843,7 +14776,6 @@
     <w:p/>
     <w:p>
       <w:r>
-        <w:lastRenderedPageBreak/>
         <w:t xml:space="preserve">Currently, this only allows the creation of scalar nodal data (Type = float, Class = NODE, Format = ITEM). </w:t>
       </w:r>
     </w:p>
@@ -15218,7 +15150,6 @@
     <w:p/>
     <w:p>
       <w:r>
-        <w:lastRenderedPageBreak/>
         <w:t xml:space="preserve">A new state can also be added. Select the </w:t>
       </w:r>
       <w:r>
@@ -15279,7 +15210,6 @@
       <w:bookmarkStart w:id="268" w:name="_Toc251253169"/>
       <w:bookmarkStart w:id="269" w:name="_Toc251253208"/>
       <w:r>
-        <w:lastRenderedPageBreak/>
         <w:t>Post Processing</w:t>
       </w:r>
       <w:bookmarkEnd w:id="267"/>
@@ -15705,7 +15635,6 @@
         <w:rPr>
           <w:i/>
         </w:rPr>
-        <w:lastRenderedPageBreak/>
         <w:t xml:space="preserve">Data field: </w:t>
       </w:r>
       <w:r>
@@ -16042,7 +15971,6 @@
     <w:p/>
     <w:p>
       <w:r>
-        <w:lastRenderedPageBreak/>
         <w:t xml:space="preserve">When PostView starts, the colormap is turned off by default. To activate it, select the </w:t>
       </w:r>
       <w:r>
@@ -16394,7 +16322,6 @@
       <w:bookmarkStart w:id="283" w:name="_Toc251253213"/>
       <w:bookmarkStart w:id="284" w:name="_Toc498951523"/>
       <w:r>
-        <w:lastRenderedPageBreak/>
         <w:t>Vector Plot</w:t>
       </w:r>
       <w:bookmarkEnd w:id="282"/>
@@ -17061,11 +16988,7 @@
         <w:t>no</w:t>
       </w:r>
       <w:r>
-        <w:t xml:space="preserve">, the isosurfaces are drawn with flat shading. Note that when using </w:t>
-      </w:r>
-      <w:r>
-        <w:lastRenderedPageBreak/>
-        <w:t xml:space="preserve">smooth shading, additional calculations need to be performed which may slow down the rendering of the plot. </w:t>
+        <w:t xml:space="preserve">, the isosurfaces are drawn with flat shading. Note that when using smooth shading, additional calculations need to be performed which may slow down the rendering of the plot. </w:t>
       </w:r>
     </w:p>
     <w:p/>
@@ -17449,7 +17372,6 @@
       <w:bookmarkStart w:id="292" w:name="_Toc251253216"/>
       <w:bookmarkStart w:id="293" w:name="_Toc498951526"/>
       <w:r>
-        <w:lastRenderedPageBreak/>
         <w:t xml:space="preserve">Additional </w:t>
       </w:r>
       <w:bookmarkEnd w:id="291"/>
@@ -17689,7 +17611,6 @@
         <w:rPr>
           <w:noProof/>
         </w:rPr>
-        <w:lastRenderedPageBreak/>
         <mc:AlternateContent>
           <mc:Choice Requires="wps">
             <w:drawing>
@@ -18157,7 +18078,6 @@
         </w:numPr>
       </w:pPr>
       <w:r>
-        <w:lastRenderedPageBreak/>
         <w:t>Graph Tools</w:t>
       </w:r>
     </w:p>
@@ -18606,11 +18526,7 @@
         <w:t>item</w:t>
       </w:r>
       <w:r>
-        <w:t xml:space="preserve">. When tags are enabled, a dot followed by the item’s number will appear next to the item. To enable the tags, select the corresponding button on the toolbar. To remove an item from the current selection, ctrl+click the node or element. You can (de-) select multiple items at the same time by dragging the mouse cursor while holding down the shift or ctrl key and the left mouse button. A colored rectangle will appear indicating what elements or nodes will be selected. </w:t>
-      </w:r>
-      <w:r>
-        <w:lastRenderedPageBreak/>
-        <w:t xml:space="preserve">Note that only </w:t>
+        <w:t xml:space="preserve">. When tags are enabled, a dot followed by the item’s number will appear next to the item. To enable the tags, select the corresponding button on the toolbar. To remove an item from the current selection, ctrl+click the node or element. You can (de-) select multiple items at the same time by dragging the mouse cursor while holding down the shift or ctrl key and the left mouse button. A colored rectangle will appear indicating what elements or nodes will be selected. Note that only </w:t>
       </w:r>
       <w:r>
         <w:rPr>
@@ -18837,7 +18753,6 @@
       </w:pPr>
       <w:bookmarkStart w:id="306" w:name="_Toc498951530"/>
       <w:r>
-        <w:lastRenderedPageBreak/>
         <w:t>Standard Data Fields</w:t>
       </w:r>
       <w:bookmarkEnd w:id="306"/>
@@ -20546,7 +20461,6 @@
       </w:pPr>
       <w:bookmarkStart w:id="307" w:name="_Toc498951531"/>
       <w:r>
-        <w:lastRenderedPageBreak/>
         <w:t>PostView Tools</w:t>
       </w:r>
       <w:bookmarkEnd w:id="307"/>
@@ -20923,7 +20837,6 @@
     </w:p>
     <w:p>
       <w:r>
-        <w:lastRenderedPageBreak/>
         <w:t xml:space="preserve">When Apply is pressed the Kinemat tool will apply the transformation matrices to all the nodes of the models, generating a state for each row of the kine file. </w:t>
       </w:r>
     </w:p>
@@ -21141,7 +21054,6 @@
         <w:rPr>
           <w:b/>
         </w:rPr>
-        <w:lastRenderedPageBreak/>
         <w:t>Add Point</w:t>
       </w:r>
     </w:p>
@@ -21366,14 +21278,14 @@
         <v:path o:extrusionok="f" gradientshapeok="t" o:connecttype="rect"/>
         <o:lock v:ext="edit" aspectratio="t"/>
       </v:shapetype>
-      <v:shape id="_x0000_i1030" type="#_x0000_t75" style="width:32.35pt;height:30.35pt;visibility:visible;mso-wrap-style:square" o:bullet="t">
+      <v:shape id="_x0000_i1028" type="#_x0000_t75" style="width:32.25pt;height:30pt;visibility:visible;mso-wrap-style:square" o:bullet="t">
         <v:imagedata r:id="rId1" o:title=""/>
       </v:shape>
     </w:pict>
   </w:numPicBullet>
   <w:numPicBullet w:numPicBulletId="1">
     <w:pict>
-      <v:shape id="_x0000_i1031" type="#_x0000_t75" style="width:32.35pt;height:30.35pt;visibility:visible;mso-wrap-style:square" o:bullet="t">
+      <v:shape id="_x0000_i1029" type="#_x0000_t75" style="width:32.25pt;height:30pt;visibility:visible;mso-wrap-style:square" o:bullet="t">
         <v:imagedata r:id="rId2" o:title=""/>
       </v:shape>
     </w:pict>
@@ -27309,7 +27221,7 @@
 </file>
 
 <file path=customXml/itemProps1.xml><?xml version="1.0" encoding="utf-8"?>
-<ds:datastoreItem xmlns:ds="http://schemas.openxmlformats.org/officeDocument/2006/customXml" ds:itemID="{797C5529-E4C1-4881-9D13-93787F5E2A3E}">
+<ds:datastoreItem xmlns:ds="http://schemas.openxmlformats.org/officeDocument/2006/customXml" ds:itemID="{6DB293AB-4FA1-4C36-B979-C815195ACD9B}">
   <ds:schemaRefs>
     <ds:schemaRef ds:uri="http://schemas.openxmlformats.org/officeDocument/2006/bibliography"/>
   </ds:schemaRefs>

</xml_diff>